<commit_message>
one more link added
</commit_message>
<xml_diff>
--- a/Plan.docx
+++ b/Plan.docx
@@ -1,6 +1,6 @@
 
 <file path=word/document.xml><?xml version="1.0" encoding="utf-8"?>
-<w:document xmlns:wpc="http://schemas.microsoft.com/office/word/2010/wordprocessingCanvas" xmlns:cx="http://schemas.microsoft.com/office/drawing/2014/chartex" xmlns:cx1="http://schemas.microsoft.com/office/drawing/2015/9/8/chartex" xmlns:mc="http://schemas.openxmlformats.org/markup-compatibility/2006" xmlns:o="urn:schemas-microsoft-com:office:office" xmlns:r="http://schemas.openxmlformats.org/officeDocument/2006/relationships" xmlns:m="http://schemas.openxmlformats.org/officeDocument/2006/math" xmlns:v="urn:schemas-microsoft-com:vml" xmlns:wp14="http://schemas.microsoft.com/office/word/2010/wordprocessingDrawing" xmlns:wp="http://schemas.openxmlformats.org/drawingml/2006/wordprocessingDrawing" xmlns:w10="urn:schemas-microsoft-com:office:word" xmlns:w="http://schemas.openxmlformats.org/wordprocessingml/2006/main" xmlns:w14="http://schemas.microsoft.com/office/word/2010/wordml" xmlns:w15="http://schemas.microsoft.com/office/word/2012/wordml" xmlns:w16se="http://schemas.microsoft.com/office/word/2015/wordml/symex" xmlns:wpg="http://schemas.microsoft.com/office/word/2010/wordprocessingGroup" xmlns:wpi="http://schemas.microsoft.com/office/word/2010/wordprocessingInk" xmlns:wne="http://schemas.microsoft.com/office/word/2006/wordml" xmlns:wps="http://schemas.microsoft.com/office/word/2010/wordprocessingShape" mc:Ignorable="w14 w15 w16se wp14">
+<w:document xmlns:wpc="http://schemas.microsoft.com/office/word/2010/wordprocessingCanvas" xmlns:cx="http://schemas.microsoft.com/office/drawing/2014/chartex" xmlns:cx1="http://schemas.microsoft.com/office/drawing/2015/9/8/chartex" xmlns:cx2="http://schemas.microsoft.com/office/drawing/2015/10/21/chartex" xmlns:cx3="http://schemas.microsoft.com/office/drawing/2016/5/9/chartex" xmlns:cx4="http://schemas.microsoft.com/office/drawing/2016/5/10/chartex" xmlns:cx5="http://schemas.microsoft.com/office/drawing/2016/5/11/chartex" xmlns:cx6="http://schemas.microsoft.com/office/drawing/2016/5/12/chartex" xmlns:cx7="http://schemas.microsoft.com/office/drawing/2016/5/13/chartex" xmlns:cx8="http://schemas.microsoft.com/office/drawing/2016/5/14/chartex" xmlns:mc="http://schemas.openxmlformats.org/markup-compatibility/2006" xmlns:aink="http://schemas.microsoft.com/office/drawing/2016/ink" xmlns:am3d="http://schemas.microsoft.com/office/drawing/2017/model3d" xmlns:o="urn:schemas-microsoft-com:office:office" xmlns:r="http://schemas.openxmlformats.org/officeDocument/2006/relationships" xmlns:m="http://schemas.openxmlformats.org/officeDocument/2006/math" xmlns:v="urn:schemas-microsoft-com:vml" xmlns:wp14="http://schemas.microsoft.com/office/word/2010/wordprocessingDrawing" xmlns:wp="http://schemas.openxmlformats.org/drawingml/2006/wordprocessingDrawing" xmlns:w10="urn:schemas-microsoft-com:office:word" xmlns:w="http://schemas.openxmlformats.org/wordprocessingml/2006/main" xmlns:w14="http://schemas.microsoft.com/office/word/2010/wordml" xmlns:w15="http://schemas.microsoft.com/office/word/2012/wordml" xmlns:w16cid="http://schemas.microsoft.com/office/word/2016/wordml/cid" xmlns:w16se="http://schemas.microsoft.com/office/word/2015/wordml/symex" xmlns:wpg="http://schemas.microsoft.com/office/word/2010/wordprocessingGroup" xmlns:wpi="http://schemas.microsoft.com/office/word/2010/wordprocessingInk" xmlns:wne="http://schemas.microsoft.com/office/word/2006/wordml" xmlns:wps="http://schemas.microsoft.com/office/word/2010/wordprocessingShape" mc:Ignorable="w14 w15 w16se w16cid wp14">
   <w:body>
     <w:p>
       <w:r>
@@ -21,32 +21,50 @@
         </w:numPr>
       </w:pPr>
       <w:r>
-        <w:t xml:space="preserve">Charging points existing and potential – oleg </w:t>
-      </w:r>
-    </w:p>
-    <w:p>
-      <w:pPr>
-        <w:pStyle w:val="ListParagraph"/>
-        <w:numPr>
-          <w:ilvl w:val="0"/>
-          <w:numId w:val="1"/>
-        </w:numPr>
-      </w:pPr>
-      <w:r>
-        <w:t>Demands for each year - jx</w:t>
-      </w:r>
-    </w:p>
-    <w:p>
-      <w:pPr>
-        <w:pStyle w:val="ListParagraph"/>
-        <w:numPr>
-          <w:ilvl w:val="0"/>
-          <w:numId w:val="1"/>
-        </w:numPr>
-      </w:pPr>
-      <w:r>
-        <w:t>Distance from centre – heatmap – transform axis -jx</w:t>
-      </w:r>
+        <w:t xml:space="preserve">Charging points existing and potential – </w:t>
+      </w:r>
+      <w:proofErr w:type="spellStart"/>
+      <w:r>
+        <w:t>oleg</w:t>
+      </w:r>
+      <w:proofErr w:type="spellEnd"/>
+      <w:r>
+        <w:t xml:space="preserve"> </w:t>
+      </w:r>
+    </w:p>
+    <w:p>
+      <w:pPr>
+        <w:pStyle w:val="ListParagraph"/>
+        <w:numPr>
+          <w:ilvl w:val="0"/>
+          <w:numId w:val="1"/>
+        </w:numPr>
+      </w:pPr>
+      <w:r>
+        <w:t xml:space="preserve">Demands for each year - </w:t>
+      </w:r>
+      <w:proofErr w:type="spellStart"/>
+      <w:r>
+        <w:t>jx</w:t>
+      </w:r>
+      <w:proofErr w:type="spellEnd"/>
+    </w:p>
+    <w:p>
+      <w:pPr>
+        <w:pStyle w:val="ListParagraph"/>
+        <w:numPr>
+          <w:ilvl w:val="0"/>
+          <w:numId w:val="1"/>
+        </w:numPr>
+      </w:pPr>
+      <w:r>
+        <w:t>Distance from centre – heatmap – transform axis -</w:t>
+      </w:r>
+      <w:proofErr w:type="spellStart"/>
+      <w:r>
+        <w:t>jx</w:t>
+      </w:r>
+      <w:proofErr w:type="spellEnd"/>
     </w:p>
     <w:p>
       <w:pPr>
@@ -113,7 +131,15 @@
         </w:numPr>
       </w:pPr>
       <w:r>
-        <w:t>Decision var = the number of charging stations in a grid</w:t>
+        <w:t xml:space="preserve">Decision </w:t>
+      </w:r>
+      <w:proofErr w:type="spellStart"/>
+      <w:r>
+        <w:t>var</w:t>
+      </w:r>
+      <w:proofErr w:type="spellEnd"/>
+      <w:r>
+        <w:t xml:space="preserve"> = the number of charging stations in a grid</w:t>
       </w:r>
     </w:p>
     <w:p>
@@ -180,8 +206,6 @@
       <w:r>
         <w:t>???</w:t>
       </w:r>
-      <w:bookmarkStart w:id="0" w:name="_GoBack"/>
-      <w:bookmarkEnd w:id="0"/>
     </w:p>
     <w:p>
       <w:pPr>
@@ -258,10 +282,31 @@
       </w:hyperlink>
     </w:p>
     <w:p>
-      <w:r>
-        <w:t>https://www.transport.gov.scot/media/51956/electric-vehicle-charge-points-in-buildings-consultation-response.pdf</w:t>
-      </w:r>
-    </w:p>
+      <w:hyperlink r:id="rId8" w:history="1">
+        <w:r>
+          <w:rPr>
+            <w:rStyle w:val="Hyperlink"/>
+          </w:rPr>
+          <w:t>https://www.transport.gov.scot/media/51956/electric-vehicle-charge-points-in-buildings-consultation-response.pdf</w:t>
+        </w:r>
+      </w:hyperlink>
+    </w:p>
+    <w:p>
+      <w:hyperlink r:id="rId9" w:history="1">
+        <w:r>
+          <w:rPr>
+            <w:rStyle w:val="Hyperlink"/>
+          </w:rPr>
+          <w:t>https://www.transport.gov.scot/publication/report-on-public-electric-vehicle-ev-infrastructure-in-scotland-opportunities-for-growth/</w:t>
+        </w:r>
+      </w:hyperlink>
+    </w:p>
+    <w:p>
+      <w:bookmarkStart w:id="0" w:name="_GoBack"/>
+      <w:bookmarkEnd w:id="0"/>
+    </w:p>
+    <w:p/>
+    <w:p/>
     <w:p/>
     <w:p/>
     <w:p/>
@@ -277,7 +322,7 @@
 </file>
 
 <file path=word/numbering.xml><?xml version="1.0" encoding="utf-8"?>
-<w:numbering xmlns:wpc="http://schemas.microsoft.com/office/word/2010/wordprocessingCanvas" xmlns:cx="http://schemas.microsoft.com/office/drawing/2014/chartex" xmlns:cx1="http://schemas.microsoft.com/office/drawing/2015/9/8/chartex" xmlns:mc="http://schemas.openxmlformats.org/markup-compatibility/2006" xmlns:o="urn:schemas-microsoft-com:office:office" xmlns:r="http://schemas.openxmlformats.org/officeDocument/2006/relationships" xmlns:m="http://schemas.openxmlformats.org/officeDocument/2006/math" xmlns:v="urn:schemas-microsoft-com:vml" xmlns:wp14="http://schemas.microsoft.com/office/word/2010/wordprocessingDrawing" xmlns:wp="http://schemas.openxmlformats.org/drawingml/2006/wordprocessingDrawing" xmlns:w10="urn:schemas-microsoft-com:office:word" xmlns:w="http://schemas.openxmlformats.org/wordprocessingml/2006/main" xmlns:w14="http://schemas.microsoft.com/office/word/2010/wordml" xmlns:w15="http://schemas.microsoft.com/office/word/2012/wordml" xmlns:w16se="http://schemas.microsoft.com/office/word/2015/wordml/symex" xmlns:wpg="http://schemas.microsoft.com/office/word/2010/wordprocessingGroup" xmlns:wpi="http://schemas.microsoft.com/office/word/2010/wordprocessingInk" xmlns:wne="http://schemas.microsoft.com/office/word/2006/wordml" xmlns:wps="http://schemas.microsoft.com/office/word/2010/wordprocessingShape" mc:Ignorable="w14 w15 w16se wp14">
+<w:numbering xmlns:wpc="http://schemas.microsoft.com/office/word/2010/wordprocessingCanvas" xmlns:cx="http://schemas.microsoft.com/office/drawing/2014/chartex" xmlns:cx1="http://schemas.microsoft.com/office/drawing/2015/9/8/chartex" xmlns:cx2="http://schemas.microsoft.com/office/drawing/2015/10/21/chartex" xmlns:cx3="http://schemas.microsoft.com/office/drawing/2016/5/9/chartex" xmlns:cx4="http://schemas.microsoft.com/office/drawing/2016/5/10/chartex" xmlns:cx5="http://schemas.microsoft.com/office/drawing/2016/5/11/chartex" xmlns:cx6="http://schemas.microsoft.com/office/drawing/2016/5/12/chartex" xmlns:cx7="http://schemas.microsoft.com/office/drawing/2016/5/13/chartex" xmlns:cx8="http://schemas.microsoft.com/office/drawing/2016/5/14/chartex" xmlns:mc="http://schemas.openxmlformats.org/markup-compatibility/2006" xmlns:aink="http://schemas.microsoft.com/office/drawing/2016/ink" xmlns:am3d="http://schemas.microsoft.com/office/drawing/2017/model3d" xmlns:o="urn:schemas-microsoft-com:office:office" xmlns:r="http://schemas.openxmlformats.org/officeDocument/2006/relationships" xmlns:m="http://schemas.openxmlformats.org/officeDocument/2006/math" xmlns:v="urn:schemas-microsoft-com:vml" xmlns:wp14="http://schemas.microsoft.com/office/word/2010/wordprocessingDrawing" xmlns:wp="http://schemas.openxmlformats.org/drawingml/2006/wordprocessingDrawing" xmlns:w10="urn:schemas-microsoft-com:office:word" xmlns:w="http://schemas.openxmlformats.org/wordprocessingml/2006/main" xmlns:w14="http://schemas.microsoft.com/office/word/2010/wordml" xmlns:w15="http://schemas.microsoft.com/office/word/2012/wordml" xmlns:w16cid="http://schemas.microsoft.com/office/word/2016/wordml/cid" xmlns:w16se="http://schemas.microsoft.com/office/word/2015/wordml/symex" xmlns:wpg="http://schemas.microsoft.com/office/word/2010/wordprocessingGroup" xmlns:wpi="http://schemas.microsoft.com/office/word/2010/wordprocessingInk" xmlns:wne="http://schemas.microsoft.com/office/word/2006/wordml" xmlns:wps="http://schemas.microsoft.com/office/word/2010/wordprocessingShape" mc:Ignorable="w14 w15 w16se w16cid wp14">
   <w:abstractNum w:abstractNumId="0" w15:restartNumberingAfterBreak="0">
     <w:nsid w:val="281F705C"/>
     <w:multiLevelType w:val="hybridMultilevel"/>
@@ -397,7 +442,7 @@
 </file>
 
 <file path=word/styles.xml><?xml version="1.0" encoding="utf-8"?>
-<w:styles xmlns:mc="http://schemas.openxmlformats.org/markup-compatibility/2006" xmlns:r="http://schemas.openxmlformats.org/officeDocument/2006/relationships" xmlns:w="http://schemas.openxmlformats.org/wordprocessingml/2006/main" xmlns:w14="http://schemas.microsoft.com/office/word/2010/wordml" xmlns:w15="http://schemas.microsoft.com/office/word/2012/wordml" xmlns:w16se="http://schemas.microsoft.com/office/word/2015/wordml/symex" mc:Ignorable="w14 w15 w16se">
+<w:styles xmlns:mc="http://schemas.openxmlformats.org/markup-compatibility/2006" xmlns:r="http://schemas.openxmlformats.org/officeDocument/2006/relationships" xmlns:w="http://schemas.openxmlformats.org/wordprocessingml/2006/main" xmlns:w14="http://schemas.microsoft.com/office/word/2010/wordml" xmlns:w15="http://schemas.microsoft.com/office/word/2012/wordml" xmlns:w16cid="http://schemas.microsoft.com/office/word/2016/wordml/cid" xmlns:w16se="http://schemas.microsoft.com/office/word/2015/wordml/symex" mc:Ignorable="w14 w15 w16se w16cid">
   <w:docDefaults>
     <w:rPrDefault>
       <w:rPr>
@@ -413,7 +458,7 @@
       </w:pPr>
     </w:pPrDefault>
   </w:docDefaults>
-  <w:latentStyles w:defLockedState="0" w:defUIPriority="99" w:defSemiHidden="0" w:defUnhideWhenUsed="0" w:defQFormat="0" w:count="371">
+  <w:latentStyles w:defLockedState="0" w:defUIPriority="99" w:defSemiHidden="0" w:defUnhideWhenUsed="0" w:defQFormat="0" w:count="375">
     <w:lsdException w:name="Normal" w:uiPriority="0" w:qFormat="1"/>
     <w:lsdException w:name="heading 1" w:uiPriority="9" w:qFormat="1"/>
     <w:lsdException w:name="heading 2" w:semiHidden="1" w:uiPriority="9" w:unhideWhenUsed="1" w:qFormat="1"/>
@@ -519,7 +564,6 @@
     <w:lsdException w:name="HTML Sample" w:semiHidden="1" w:unhideWhenUsed="1"/>
     <w:lsdException w:name="HTML Typewriter" w:semiHidden="1" w:unhideWhenUsed="1"/>
     <w:lsdException w:name="HTML Variable" w:semiHidden="1" w:unhideWhenUsed="1"/>
-    <w:lsdException w:name="Normal Table" w:semiHidden="1" w:unhideWhenUsed="1"/>
     <w:lsdException w:name="annotation subject" w:semiHidden="1" w:unhideWhenUsed="1"/>
     <w:lsdException w:name="No List" w:semiHidden="1" w:unhideWhenUsed="1"/>
     <w:lsdException w:name="Outline List 1" w:semiHidden="1" w:unhideWhenUsed="1"/>
@@ -563,10 +607,8 @@
     <w:lsdException w:name="Table Elegant" w:semiHidden="1" w:unhideWhenUsed="1"/>
     <w:lsdException w:name="Table Professional" w:semiHidden="1" w:unhideWhenUsed="1"/>
     <w:lsdException w:name="Table Subtle 1" w:semiHidden="1" w:unhideWhenUsed="1"/>
-    <w:lsdException w:name="Table Subtle 2" w:semiHidden="1" w:unhideWhenUsed="1"/>
     <w:lsdException w:name="Table Web 1" w:semiHidden="1" w:unhideWhenUsed="1"/>
     <w:lsdException w:name="Table Web 2" w:semiHidden="1" w:unhideWhenUsed="1"/>
-    <w:lsdException w:name="Table Web 3" w:semiHidden="1" w:unhideWhenUsed="1"/>
     <w:lsdException w:name="Balloon Text" w:semiHidden="1" w:unhideWhenUsed="1"/>
     <w:lsdException w:name="Table Grid" w:uiPriority="39"/>
     <w:lsdException w:name="Table Theme" w:semiHidden="1" w:unhideWhenUsed="1"/>
@@ -785,6 +827,10 @@
     <w:lsdException w:name="List Table 5 Dark Accent 6" w:uiPriority="50"/>
     <w:lsdException w:name="List Table 6 Colorful Accent 6" w:uiPriority="51"/>
     <w:lsdException w:name="List Table 7 Colorful Accent 6" w:uiPriority="52"/>
+    <w:lsdException w:name="Mention" w:semiHidden="1" w:unhideWhenUsed="1"/>
+    <w:lsdException w:name="Smart Hyperlink" w:semiHidden="1" w:unhideWhenUsed="1"/>
+    <w:lsdException w:name="Hashtag" w:semiHidden="1" w:unhideWhenUsed="1"/>
+    <w:lsdException w:name="Unresolved Mention" w:semiHidden="1" w:unhideWhenUsed="1"/>
   </w:latentStyles>
   <w:style w:type="paragraph" w:default="1" w:styleId="Normal">
     <w:name w:val="Normal"/>
@@ -839,13 +885,25 @@
       <w:u w:val="single"/>
     </w:rPr>
   </w:style>
-  <w:style w:type="character" w:customStyle="1" w:styleId="UnresolvedMention">
+  <w:style w:type="character" w:customStyle="1" w:styleId="UnresolvedMention1">
+    <w:name w:val="Unresolved Mention1"/>
+    <w:basedOn w:val="DefaultParagraphFont"/>
+    <w:uiPriority w:val="99"/>
+    <w:semiHidden/>
+    <w:unhideWhenUsed/>
+    <w:rsid w:val="00CE173C"/>
+    <w:rPr>
+      <w:color w:val="605E5C"/>
+      <w:shd w:val="clear" w:color="auto" w:fill="E1DFDD"/>
+    </w:rPr>
+  </w:style>
+  <w:style w:type="character" w:styleId="UnresolvedMention">
     <w:name w:val="Unresolved Mention"/>
     <w:basedOn w:val="DefaultParagraphFont"/>
     <w:uiPriority w:val="99"/>
     <w:semiHidden/>
     <w:unhideWhenUsed/>
-    <w:rsid w:val="00CE173C"/>
+    <w:rsid w:val="00B21963"/>
     <w:rPr>
       <w:color w:val="605E5C"/>
       <w:shd w:val="clear" w:color="auto" w:fill="E1DFDD"/>

</xml_diff>

<commit_message>
costs added to Plan docx
</commit_message>
<xml_diff>
--- a/Plan.docx
+++ b/Plan.docx
@@ -292,6 +292,11 @@
       </w:hyperlink>
     </w:p>
     <w:p>
+      <w:pPr>
+        <w:rPr>
+          <w:rStyle w:val="Hyperlink"/>
+        </w:rPr>
+      </w:pPr>
       <w:hyperlink r:id="rId9" w:history="1">
         <w:r>
           <w:rPr>
@@ -302,9 +307,20 @@
       </w:hyperlink>
     </w:p>
     <w:p>
+      <w:hyperlink r:id="rId10" w:history="1">
+        <w:r>
+          <w:rPr>
+            <w:rStyle w:val="Hyperlink"/>
+          </w:rPr>
+          <w:t>https://wattlogic.com/blog/commercial-ev-charging-stations-cost/</w:t>
+        </w:r>
+      </w:hyperlink>
+    </w:p>
+    <w:p>
       <w:bookmarkStart w:id="0" w:name="_GoBack"/>
       <w:bookmarkEnd w:id="0"/>
     </w:p>
+    <w:p/>
     <w:p/>
     <w:p/>
     <w:p/>
@@ -564,6 +580,7 @@
     <w:lsdException w:name="HTML Sample" w:semiHidden="1" w:unhideWhenUsed="1"/>
     <w:lsdException w:name="HTML Typewriter" w:semiHidden="1" w:unhideWhenUsed="1"/>
     <w:lsdException w:name="HTML Variable" w:semiHidden="1" w:unhideWhenUsed="1"/>
+    <w:lsdException w:name="Normal Table" w:semiHidden="1" w:unhideWhenUsed="1"/>
     <w:lsdException w:name="annotation subject" w:semiHidden="1" w:unhideWhenUsed="1"/>
     <w:lsdException w:name="No List" w:semiHidden="1" w:unhideWhenUsed="1"/>
     <w:lsdException w:name="Outline List 1" w:semiHidden="1" w:unhideWhenUsed="1"/>
@@ -607,8 +624,10 @@
     <w:lsdException w:name="Table Elegant" w:semiHidden="1" w:unhideWhenUsed="1"/>
     <w:lsdException w:name="Table Professional" w:semiHidden="1" w:unhideWhenUsed="1"/>
     <w:lsdException w:name="Table Subtle 1" w:semiHidden="1" w:unhideWhenUsed="1"/>
+    <w:lsdException w:name="Table Subtle 2" w:semiHidden="1" w:unhideWhenUsed="1"/>
     <w:lsdException w:name="Table Web 1" w:semiHidden="1" w:unhideWhenUsed="1"/>
     <w:lsdException w:name="Table Web 2" w:semiHidden="1" w:unhideWhenUsed="1"/>
+    <w:lsdException w:name="Table Web 3" w:semiHidden="1" w:unhideWhenUsed="1"/>
     <w:lsdException w:name="Balloon Text" w:semiHidden="1" w:unhideWhenUsed="1"/>
     <w:lsdException w:name="Table Grid" w:uiPriority="39"/>
     <w:lsdException w:name="Table Theme" w:semiHidden="1" w:unhideWhenUsed="1"/>

</xml_diff>